<commit_message>
Acceptence Criteria Tests - 6, 16, 17
</commit_message>
<xml_diff>
--- a/Testing/Acceptance Criteria Testing - Story 16.docx
+++ b/Testing/Acceptance Criteria Testing - Story 16.docx
@@ -6,11 +6,8 @@
       <w:pPr>
         <w:pStyle w:val="Heading2"/>
         <w:spacing w:before="40" w:after="0"/>
-        <w:rPr>
-          <w:b w:val="false"/>
-          <w:b w:val="false"/>
-          <w:bCs w:val="false"/>
-        </w:rPr>
+        <w:jc w:val="left"/>
+        <w:rPr/>
       </w:pPr>
       <w:bookmarkStart w:id="0" w:name="__DdeLink__46_1185644937"/>
       <w:r>
@@ -18,84 +15,42 @@
           <w:b w:val="false"/>
           <w:bCs w:val="false"/>
         </w:rPr>
-        <w:t>Story ID 1</w:t>
-      </w:r>
+        <w:t xml:space="preserve">Story ID 16: </w:t>
+      </w:r>
+      <w:bookmarkEnd w:id="0"/>
       <w:r>
         <w:rPr>
           <w:b w:val="false"/>
           <w:bCs w:val="false"/>
         </w:rPr>
-        <w:t xml:space="preserve">6: </w:t>
-      </w:r>
-      <w:bookmarkStart w:id="1" w:name="docs-internal-guid-a0fc8d04-ef0e-49f2-b9f3-c8f06f7aa71c"/>
-      <w:bookmarkEnd w:id="1"/>
+        <w:t>Coordinator Notifications</w:t>
+      </w:r>
+    </w:p>
+    <w:p>
+      <w:pPr>
+        <w:pStyle w:val="Normal"/>
+        <w:jc w:val="left"/>
+        <w:rPr/>
+      </w:pPr>
       <w:r>
         <w:rPr>
+          <w:rFonts w:ascii="Calibri" w:hAnsi="Calibri"/>
           <w:b w:val="false"/>
           <w:bCs w:val="false"/>
-          <w:i w:val="false"/>
-          <w:caps w:val="false"/>
-          <w:smallCaps w:val="false"/>
-          <w:strike w:val="false"/>
-          <w:dstrike w:val="false"/>
-          <w:sz w:val="27"/>
-          <w:u w:val="none"/>
-          <w:effect w:val="none"/>
-        </w:rPr>
-        <w:t>Coordinator Notifications</w:t>
-      </w:r>
-      <w:bookmarkEnd w:id="0"/>
-      <w:r>
-        <w:rPr>
-          <w:b w:val="false"/>
-          <w:bCs w:val="false"/>
-        </w:rPr>
-        <w:t xml:space="preserve"> </w:t>
-      </w:r>
-    </w:p>
-    <w:p>
-      <w:pPr>
-        <w:pStyle w:val="Normal"/>
-        <w:rPr>
-          <w:rFonts w:ascii="Calibri" w:hAnsi="Calibri"/>
-          <w:sz w:val="22"/>
-          <w:szCs w:val="22"/>
-        </w:rPr>
-      </w:pPr>
-      <w:r>
-        <w:rPr>
-          <w:rFonts w:ascii="Calibri" w:hAnsi="Calibri"/>
           <w:sz w:val="22"/>
           <w:szCs w:val="22"/>
         </w:rPr>
         <w:t xml:space="preserve">User Story: </w:t>
       </w:r>
-      <w:bookmarkStart w:id="2" w:name="docs-internal-guid-a0fc8d04-ef0d-edb2-357f-87a87558bc2e"/>
-      <w:bookmarkEnd w:id="2"/>
       <w:r>
         <w:rPr>
           <w:rFonts w:ascii="Calibri" w:hAnsi="Calibri"/>
           <w:b w:val="false"/>
-          <w:i w:val="false"/>
-          <w:caps w:val="false"/>
-          <w:smallCaps w:val="false"/>
-          <w:strike w:val="false"/>
-          <w:dstrike w:val="false"/>
-          <w:color w:val="000000"/>
-          <w:sz w:val="22"/>
-          <w:szCs w:val="22"/>
-          <w:u w:val="none"/>
-          <w:effect w:val="none"/>
-        </w:rPr>
-        <w:t>As the driver I want to be quickly notified about all circumstances and events that may affect deliveries so that I can plan accordingly.</w:t>
-      </w:r>
-      <w:r>
-        <w:rPr>
-          <w:rFonts w:ascii="Calibri" w:hAnsi="Calibri"/>
+          <w:bCs w:val="false"/>
           <w:sz w:val="22"/>
           <w:szCs w:val="22"/>
         </w:rPr>
-        <w:t xml:space="preserve"> </w:t>
+        <w:t>As the driver I want to be quickly notified about all circumstances and events that may affect deliveries so I can plan accordingly.</w:t>
       </w:r>
     </w:p>
     <w:p>
@@ -106,10 +61,501 @@
           <w:numId w:val="1"/>
         </w:numPr>
         <w:spacing w:before="0" w:after="160"/>
-        <w:rPr/>
-      </w:pPr>
-      <w:r>
-        <w:rPr/>
+        <w:jc w:val="left"/>
+        <w:rPr/>
+      </w:pPr>
+      <w:r>
+        <w:rPr/>
+        <w:t>From the employee login screen, I am able to log on as the coordinator and access the Coordinator dashboard.</w:t>
+      </w:r>
+    </w:p>
+    <w:p>
+      <w:pPr>
+        <w:pStyle w:val="Normal"/>
+        <w:spacing w:before="0" w:after="160"/>
+        <w:jc w:val="left"/>
+        <w:rPr/>
+      </w:pPr>
+      <w:r>
+        <w:rPr/>
+        <w:drawing>
+          <wp:inline distT="0" distB="0" distL="0" distR="0">
+            <wp:extent cx="5731510" cy="2745740"/>
+            <wp:effectExtent l="0" t="0" r="0" b="0"/>
+            <wp:docPr id="1" name="Image1" descr=""/>
+            <wp:cNvGraphicFramePr>
+              <a:graphicFrameLocks xmlns:a="http://schemas.openxmlformats.org/drawingml/2006/main" noChangeAspect="1"/>
+            </wp:cNvGraphicFramePr>
+            <a:graphic xmlns:a="http://schemas.openxmlformats.org/drawingml/2006/main">
+              <a:graphicData uri="http://schemas.openxmlformats.org/drawingml/2006/picture">
+                <pic:pic xmlns:pic="http://schemas.openxmlformats.org/drawingml/2006/picture">
+                  <pic:nvPicPr>
+                    <pic:cNvPr id="1" name="Image1" descr=""/>
+                    <pic:cNvPicPr>
+                      <a:picLocks noChangeAspect="1" noChangeArrowheads="1"/>
+                    </pic:cNvPicPr>
+                  </pic:nvPicPr>
+                  <pic:blipFill>
+                    <a:blip r:embed="rId2"/>
+                    <a:stretch>
+                      <a:fillRect/>
+                    </a:stretch>
+                  </pic:blipFill>
+                  <pic:spPr bwMode="auto">
+                    <a:xfrm>
+                      <a:off x="0" y="0"/>
+                      <a:ext cx="5731510" cy="2745740"/>
+                    </a:xfrm>
+                    <a:prstGeom prst="rect">
+                      <a:avLst/>
+                    </a:prstGeom>
+                  </pic:spPr>
+                </pic:pic>
+              </a:graphicData>
+            </a:graphic>
+          </wp:inline>
+        </w:drawing>
+      </w:r>
+    </w:p>
+    <w:p>
+      <w:pPr>
+        <w:pStyle w:val="Normal"/>
+        <w:numPr>
+          <w:ilvl w:val="0"/>
+          <w:numId w:val="1"/>
+        </w:numPr>
+        <w:spacing w:before="0" w:after="160"/>
+        <w:jc w:val="left"/>
+        <w:rPr/>
+      </w:pPr>
+      <w:r>
+        <w:rPr/>
+        <w:t>From the Coordinator Dashboard, I am able to click on the notifications option present on the sidebar to access the notifications screen.</w:t>
+      </w:r>
+    </w:p>
+    <w:p>
+      <w:pPr>
+        <w:pStyle w:val="Normal"/>
+        <w:spacing w:before="0" w:after="160"/>
+        <w:jc w:val="left"/>
+        <w:rPr/>
+      </w:pPr>
+      <w:r>
+        <w:rPr/>
+        <w:drawing>
+          <wp:inline distT="0" distB="0" distL="0" distR="0">
+            <wp:extent cx="5731510" cy="2678430"/>
+            <wp:effectExtent l="0" t="0" r="0" b="0"/>
+            <wp:docPr id="2" name="Image2" descr=""/>
+            <wp:cNvGraphicFramePr>
+              <a:graphicFrameLocks xmlns:a="http://schemas.openxmlformats.org/drawingml/2006/main" noChangeAspect="1"/>
+            </wp:cNvGraphicFramePr>
+            <a:graphic xmlns:a="http://schemas.openxmlformats.org/drawingml/2006/main">
+              <a:graphicData uri="http://schemas.openxmlformats.org/drawingml/2006/picture">
+                <pic:pic xmlns:pic="http://schemas.openxmlformats.org/drawingml/2006/picture">
+                  <pic:nvPicPr>
+                    <pic:cNvPr id="2" name="Image2" descr=""/>
+                    <pic:cNvPicPr>
+                      <a:picLocks noChangeAspect="1" noChangeArrowheads="1"/>
+                    </pic:cNvPicPr>
+                  </pic:nvPicPr>
+                  <pic:blipFill>
+                    <a:blip r:embed="rId3"/>
+                    <a:stretch>
+                      <a:fillRect/>
+                    </a:stretch>
+                  </pic:blipFill>
+                  <pic:spPr bwMode="auto">
+                    <a:xfrm>
+                      <a:off x="0" y="0"/>
+                      <a:ext cx="5731510" cy="2678430"/>
+                    </a:xfrm>
+                    <a:prstGeom prst="rect">
+                      <a:avLst/>
+                    </a:prstGeom>
+                  </pic:spPr>
+                </pic:pic>
+              </a:graphicData>
+            </a:graphic>
+          </wp:inline>
+        </w:drawing>
+      </w:r>
+    </w:p>
+    <w:p>
+      <w:pPr>
+        <w:pStyle w:val="Normal"/>
+        <w:spacing w:before="0" w:after="160"/>
+        <w:jc w:val="left"/>
+        <w:rPr/>
+      </w:pPr>
+      <w:r>
+        <w:rPr/>
+      </w:r>
+    </w:p>
+    <w:p>
+      <w:pPr>
+        <w:pStyle w:val="Normal"/>
+        <w:spacing w:before="0" w:after="160"/>
+        <w:jc w:val="left"/>
+        <w:rPr/>
+      </w:pPr>
+      <w:r>
+        <w:rPr/>
+      </w:r>
+    </w:p>
+    <w:p>
+      <w:pPr>
+        <w:pStyle w:val="Normal"/>
+        <w:spacing w:before="0" w:after="160"/>
+        <w:jc w:val="left"/>
+        <w:rPr/>
+      </w:pPr>
+      <w:r>
+        <w:rPr/>
+      </w:r>
+    </w:p>
+    <w:p>
+      <w:pPr>
+        <w:pStyle w:val="Normal"/>
+        <w:spacing w:before="0" w:after="160"/>
+        <w:jc w:val="left"/>
+        <w:rPr/>
+      </w:pPr>
+      <w:r>
+        <w:rPr/>
+      </w:r>
+    </w:p>
+    <w:p>
+      <w:pPr>
+        <w:pStyle w:val="Normal"/>
+        <w:spacing w:before="0" w:after="160"/>
+        <w:jc w:val="left"/>
+        <w:rPr/>
+      </w:pPr>
+      <w:r>
+        <w:rPr/>
+      </w:r>
+    </w:p>
+    <w:p>
+      <w:pPr>
+        <w:pStyle w:val="Normal"/>
+        <w:numPr>
+          <w:ilvl w:val="0"/>
+          <w:numId w:val="2"/>
+        </w:numPr>
+        <w:spacing w:before="0" w:after="160"/>
+        <w:jc w:val="left"/>
+        <w:rPr/>
+      </w:pPr>
+      <w:r>
+        <w:rPr/>
+        <w:t>On the notifications screen, I am able to view all notifications, and click on the 'New Message' button to access the Notification Manager page to send a new notification.</w:t>
+      </w:r>
+    </w:p>
+    <w:p>
+      <w:pPr>
+        <w:pStyle w:val="Normal"/>
+        <w:spacing w:before="0" w:after="160"/>
+        <w:jc w:val="left"/>
+        <w:rPr/>
+      </w:pPr>
+      <w:r>
+        <w:rPr/>
+        <w:drawing>
+          <wp:inline distT="0" distB="0" distL="0" distR="0">
+            <wp:extent cx="5731510" cy="2779395"/>
+            <wp:effectExtent l="0" t="0" r="0" b="0"/>
+            <wp:docPr id="3" name="Image3" descr=""/>
+            <wp:cNvGraphicFramePr>
+              <a:graphicFrameLocks xmlns:a="http://schemas.openxmlformats.org/drawingml/2006/main" noChangeAspect="1"/>
+            </wp:cNvGraphicFramePr>
+            <a:graphic xmlns:a="http://schemas.openxmlformats.org/drawingml/2006/main">
+              <a:graphicData uri="http://schemas.openxmlformats.org/drawingml/2006/picture">
+                <pic:pic xmlns:pic="http://schemas.openxmlformats.org/drawingml/2006/picture">
+                  <pic:nvPicPr>
+                    <pic:cNvPr id="3" name="Image3" descr=""/>
+                    <pic:cNvPicPr>
+                      <a:picLocks noChangeAspect="1" noChangeArrowheads="1"/>
+                    </pic:cNvPicPr>
+                  </pic:nvPicPr>
+                  <pic:blipFill>
+                    <a:blip r:embed="rId4"/>
+                    <a:stretch>
+                      <a:fillRect/>
+                    </a:stretch>
+                  </pic:blipFill>
+                  <pic:spPr bwMode="auto">
+                    <a:xfrm>
+                      <a:off x="0" y="0"/>
+                      <a:ext cx="5731510" cy="2779395"/>
+                    </a:xfrm>
+                    <a:prstGeom prst="rect">
+                      <a:avLst/>
+                    </a:prstGeom>
+                  </pic:spPr>
+                </pic:pic>
+              </a:graphicData>
+            </a:graphic>
+          </wp:inline>
+        </w:drawing>
+      </w:r>
+    </w:p>
+    <w:p>
+      <w:pPr>
+        <w:pStyle w:val="Normal"/>
+        <w:numPr>
+          <w:ilvl w:val="0"/>
+          <w:numId w:val="3"/>
+        </w:numPr>
+        <w:spacing w:before="0" w:after="160"/>
+        <w:jc w:val="left"/>
+        <w:rPr/>
+      </w:pPr>
+      <w:r>
+        <w:rPr/>
+        <w:t xml:space="preserve">On the Notification Manager screen, I am able to enter the contents of the message into a text box, then specify that this notification is a Coordinator notification. I am then able to specify that only drivers should receive this notification (with alternative options to send to all, customers or a specific person). </w:t>
+      </w:r>
+    </w:p>
+    <w:p>
+      <w:pPr>
+        <w:pStyle w:val="Normal"/>
+        <w:spacing w:before="0" w:after="160"/>
+        <w:jc w:val="left"/>
+        <w:rPr/>
+      </w:pPr>
+      <w:r>
+        <w:rPr/>
+        <w:drawing>
+          <wp:inline distT="0" distB="0" distL="0" distR="0">
+            <wp:extent cx="5731510" cy="2758440"/>
+            <wp:effectExtent l="0" t="0" r="0" b="0"/>
+            <wp:docPr id="4" name="Image4" descr=""/>
+            <wp:cNvGraphicFramePr>
+              <a:graphicFrameLocks xmlns:a="http://schemas.openxmlformats.org/drawingml/2006/main" noChangeAspect="1"/>
+            </wp:cNvGraphicFramePr>
+            <a:graphic xmlns:a="http://schemas.openxmlformats.org/drawingml/2006/main">
+              <a:graphicData uri="http://schemas.openxmlformats.org/drawingml/2006/picture">
+                <pic:pic xmlns:pic="http://schemas.openxmlformats.org/drawingml/2006/picture">
+                  <pic:nvPicPr>
+                    <pic:cNvPr id="4" name="Image4" descr=""/>
+                    <pic:cNvPicPr>
+                      <a:picLocks noChangeAspect="1" noChangeArrowheads="1"/>
+                    </pic:cNvPicPr>
+                  </pic:nvPicPr>
+                  <pic:blipFill>
+                    <a:blip r:embed="rId5"/>
+                    <a:stretch>
+                      <a:fillRect/>
+                    </a:stretch>
+                  </pic:blipFill>
+                  <pic:spPr bwMode="auto">
+                    <a:xfrm>
+                      <a:off x="0" y="0"/>
+                      <a:ext cx="5731510" cy="2758440"/>
+                    </a:xfrm>
+                    <a:prstGeom prst="rect">
+                      <a:avLst/>
+                    </a:prstGeom>
+                  </pic:spPr>
+                </pic:pic>
+              </a:graphicData>
+            </a:graphic>
+          </wp:inline>
+        </w:drawing>
+      </w:r>
+    </w:p>
+    <w:p>
+      <w:pPr>
+        <w:pStyle w:val="Normal"/>
+        <w:spacing w:before="0" w:after="160"/>
+        <w:jc w:val="left"/>
+        <w:rPr/>
+      </w:pPr>
+      <w:r>
+        <w:rPr/>
+      </w:r>
+    </w:p>
+    <w:p>
+      <w:pPr>
+        <w:pStyle w:val="Normal"/>
+        <w:spacing w:before="0" w:after="160"/>
+        <w:jc w:val="left"/>
+        <w:rPr/>
+      </w:pPr>
+      <w:r>
+        <w:rPr/>
+      </w:r>
+    </w:p>
+    <w:p>
+      <w:pPr>
+        <w:pStyle w:val="Normal"/>
+        <w:spacing w:before="0" w:after="160"/>
+        <w:jc w:val="left"/>
+        <w:rPr/>
+      </w:pPr>
+      <w:r>
+        <w:rPr/>
+      </w:r>
+    </w:p>
+    <w:p>
+      <w:pPr>
+        <w:pStyle w:val="Normal"/>
+        <w:spacing w:before="0" w:after="160"/>
+        <w:jc w:val="left"/>
+        <w:rPr/>
+      </w:pPr>
+      <w:r>
+        <w:rPr/>
+      </w:r>
+    </w:p>
+    <w:p>
+      <w:pPr>
+        <w:pStyle w:val="Normal"/>
+        <w:spacing w:before="0" w:after="160"/>
+        <w:jc w:val="left"/>
+        <w:rPr/>
+      </w:pPr>
+      <w:r>
+        <w:rPr/>
+      </w:r>
+    </w:p>
+    <w:p>
+      <w:pPr>
+        <w:pStyle w:val="Normal"/>
+        <w:spacing w:before="0" w:after="160"/>
+        <w:jc w:val="left"/>
+        <w:rPr/>
+      </w:pPr>
+      <w:r>
+        <w:rPr/>
+      </w:r>
+    </w:p>
+    <w:p>
+      <w:pPr>
+        <w:pStyle w:val="Normal"/>
+        <w:numPr>
+          <w:ilvl w:val="0"/>
+          <w:numId w:val="4"/>
+        </w:numPr>
+        <w:spacing w:before="0" w:after="160"/>
+        <w:jc w:val="left"/>
+        <w:rPr/>
+      </w:pPr>
+      <w:r>
+        <w:rPr/>
+        <w:t>Now, I am able to login as a driver, to access the driver dashboard and through it, the notifications screen.</w:t>
+      </w:r>
+    </w:p>
+    <w:p>
+      <w:pPr>
+        <w:pStyle w:val="Normal"/>
+        <w:spacing w:before="0" w:after="160"/>
+        <w:jc w:val="left"/>
+        <w:rPr/>
+      </w:pPr>
+      <w:r>
+        <w:rPr/>
+        <w:drawing>
+          <wp:inline distT="0" distB="0" distL="0" distR="0">
+            <wp:extent cx="5731510" cy="2759710"/>
+            <wp:effectExtent l="0" t="0" r="0" b="0"/>
+            <wp:docPr id="5" name="Image5" descr=""/>
+            <wp:cNvGraphicFramePr>
+              <a:graphicFrameLocks xmlns:a="http://schemas.openxmlformats.org/drawingml/2006/main" noChangeAspect="1"/>
+            </wp:cNvGraphicFramePr>
+            <a:graphic xmlns:a="http://schemas.openxmlformats.org/drawingml/2006/main">
+              <a:graphicData uri="http://schemas.openxmlformats.org/drawingml/2006/picture">
+                <pic:pic xmlns:pic="http://schemas.openxmlformats.org/drawingml/2006/picture">
+                  <pic:nvPicPr>
+                    <pic:cNvPr id="5" name="Image5" descr=""/>
+                    <pic:cNvPicPr>
+                      <a:picLocks noChangeAspect="1" noChangeArrowheads="1"/>
+                    </pic:cNvPicPr>
+                  </pic:nvPicPr>
+                  <pic:blipFill>
+                    <a:blip r:embed="rId6"/>
+                    <a:stretch>
+                      <a:fillRect/>
+                    </a:stretch>
+                  </pic:blipFill>
+                  <pic:spPr bwMode="auto">
+                    <a:xfrm>
+                      <a:off x="0" y="0"/>
+                      <a:ext cx="5731510" cy="2759710"/>
+                    </a:xfrm>
+                    <a:prstGeom prst="rect">
+                      <a:avLst/>
+                    </a:prstGeom>
+                  </pic:spPr>
+                </pic:pic>
+              </a:graphicData>
+            </a:graphic>
+          </wp:inline>
+        </w:drawing>
+      </w:r>
+    </w:p>
+    <w:p>
+      <w:pPr>
+        <w:pStyle w:val="Normal"/>
+        <w:numPr>
+          <w:ilvl w:val="0"/>
+          <w:numId w:val="5"/>
+        </w:numPr>
+        <w:spacing w:before="0" w:after="160"/>
+        <w:jc w:val="left"/>
+        <w:rPr/>
+      </w:pPr>
+      <w:r>
+        <w:rPr/>
+        <w:t xml:space="preserve">From the notifications screen, as a driver, I am able to see the new notification sent by the Coordinator. </w:t>
+      </w:r>
+    </w:p>
+    <w:p>
+      <w:pPr>
+        <w:pStyle w:val="Normal"/>
+        <w:spacing w:before="0" w:after="160"/>
+        <w:jc w:val="left"/>
+        <w:rPr/>
+      </w:pPr>
+      <w:r>
+        <w:rPr/>
+        <w:drawing>
+          <wp:inline distT="0" distB="0" distL="0" distR="0">
+            <wp:extent cx="5731510" cy="2766695"/>
+            <wp:effectExtent l="0" t="0" r="0" b="0"/>
+            <wp:docPr id="6" name="Image6" descr=""/>
+            <wp:cNvGraphicFramePr>
+              <a:graphicFrameLocks xmlns:a="http://schemas.openxmlformats.org/drawingml/2006/main" noChangeAspect="1"/>
+            </wp:cNvGraphicFramePr>
+            <a:graphic xmlns:a="http://schemas.openxmlformats.org/drawingml/2006/main">
+              <a:graphicData uri="http://schemas.openxmlformats.org/drawingml/2006/picture">
+                <pic:pic xmlns:pic="http://schemas.openxmlformats.org/drawingml/2006/picture">
+                  <pic:nvPicPr>
+                    <pic:cNvPr id="6" name="Image6" descr=""/>
+                    <pic:cNvPicPr>
+                      <a:picLocks noChangeAspect="1" noChangeArrowheads="1"/>
+                    </pic:cNvPicPr>
+                  </pic:nvPicPr>
+                  <pic:blipFill>
+                    <a:blip r:embed="rId7"/>
+                    <a:stretch>
+                      <a:fillRect/>
+                    </a:stretch>
+                  </pic:blipFill>
+                  <pic:spPr bwMode="auto">
+                    <a:xfrm>
+                      <a:off x="0" y="0"/>
+                      <a:ext cx="5731510" cy="2766695"/>
+                    </a:xfrm>
+                    <a:prstGeom prst="rect">
+                      <a:avLst/>
+                    </a:prstGeom>
+                  </pic:spPr>
+                </pic:pic>
+              </a:graphicData>
+            </a:graphic>
+          </wp:inline>
+        </w:drawing>
       </w:r>
     </w:p>
     <w:sectPr>
@@ -276,6 +722,590 @@
   <w:abstractNum w:abstractNumId="2">
     <w:lvl w:ilvl="0">
       <w:start w:val="1"/>
+      <w:numFmt w:val="bullet"/>
+      <w:lvlText w:val=""/>
+      <w:lvlJc w:val="left"/>
+      <w:pPr>
+        <w:tabs>
+          <w:tab w:val="num" w:pos="720"/>
+        </w:tabs>
+        <w:ind w:left="720" w:hanging="360"/>
+      </w:pPr>
+      <w:rPr>
+        <w:rFonts w:ascii="Symbol" w:hAnsi="Symbol" w:cs="Symbol" w:hint="default"/>
+        <w:rFonts w:cs="OpenSymbol"/>
+      </w:rPr>
+    </w:lvl>
+    <w:lvl w:ilvl="1">
+      <w:start w:val="1"/>
+      <w:numFmt w:val="bullet"/>
+      <w:lvlText w:val="◦"/>
+      <w:lvlJc w:val="left"/>
+      <w:pPr>
+        <w:tabs>
+          <w:tab w:val="num" w:pos="1080"/>
+        </w:tabs>
+        <w:ind w:left="1080" w:hanging="360"/>
+      </w:pPr>
+      <w:rPr>
+        <w:rFonts w:ascii="OpenSymbol" w:hAnsi="OpenSymbol" w:cs="OpenSymbol" w:hint="default"/>
+        <w:rFonts w:cs="OpenSymbol"/>
+      </w:rPr>
+    </w:lvl>
+    <w:lvl w:ilvl="2">
+      <w:start w:val="1"/>
+      <w:numFmt w:val="bullet"/>
+      <w:lvlText w:val="▪"/>
+      <w:lvlJc w:val="left"/>
+      <w:pPr>
+        <w:tabs>
+          <w:tab w:val="num" w:pos="1440"/>
+        </w:tabs>
+        <w:ind w:left="1440" w:hanging="360"/>
+      </w:pPr>
+      <w:rPr>
+        <w:rFonts w:ascii="OpenSymbol" w:hAnsi="OpenSymbol" w:cs="OpenSymbol" w:hint="default"/>
+        <w:rFonts w:cs="OpenSymbol"/>
+      </w:rPr>
+    </w:lvl>
+    <w:lvl w:ilvl="3">
+      <w:start w:val="1"/>
+      <w:numFmt w:val="bullet"/>
+      <w:lvlText w:val=""/>
+      <w:lvlJc w:val="left"/>
+      <w:pPr>
+        <w:tabs>
+          <w:tab w:val="num" w:pos="1800"/>
+        </w:tabs>
+        <w:ind w:left="1800" w:hanging="360"/>
+      </w:pPr>
+      <w:rPr>
+        <w:rFonts w:ascii="Symbol" w:hAnsi="Symbol" w:cs="Symbol" w:hint="default"/>
+        <w:rFonts w:cs="OpenSymbol"/>
+      </w:rPr>
+    </w:lvl>
+    <w:lvl w:ilvl="4">
+      <w:start w:val="1"/>
+      <w:numFmt w:val="bullet"/>
+      <w:lvlText w:val="◦"/>
+      <w:lvlJc w:val="left"/>
+      <w:pPr>
+        <w:tabs>
+          <w:tab w:val="num" w:pos="2160"/>
+        </w:tabs>
+        <w:ind w:left="2160" w:hanging="360"/>
+      </w:pPr>
+      <w:rPr>
+        <w:rFonts w:ascii="OpenSymbol" w:hAnsi="OpenSymbol" w:cs="OpenSymbol" w:hint="default"/>
+        <w:rFonts w:cs="OpenSymbol"/>
+      </w:rPr>
+    </w:lvl>
+    <w:lvl w:ilvl="5">
+      <w:start w:val="1"/>
+      <w:numFmt w:val="bullet"/>
+      <w:lvlText w:val="▪"/>
+      <w:lvlJc w:val="left"/>
+      <w:pPr>
+        <w:tabs>
+          <w:tab w:val="num" w:pos="2520"/>
+        </w:tabs>
+        <w:ind w:left="2520" w:hanging="360"/>
+      </w:pPr>
+      <w:rPr>
+        <w:rFonts w:ascii="OpenSymbol" w:hAnsi="OpenSymbol" w:cs="OpenSymbol" w:hint="default"/>
+        <w:rFonts w:cs="OpenSymbol"/>
+      </w:rPr>
+    </w:lvl>
+    <w:lvl w:ilvl="6">
+      <w:start w:val="1"/>
+      <w:numFmt w:val="bullet"/>
+      <w:lvlText w:val=""/>
+      <w:lvlJc w:val="left"/>
+      <w:pPr>
+        <w:tabs>
+          <w:tab w:val="num" w:pos="2880"/>
+        </w:tabs>
+        <w:ind w:left="2880" w:hanging="360"/>
+      </w:pPr>
+      <w:rPr>
+        <w:rFonts w:ascii="Symbol" w:hAnsi="Symbol" w:cs="Symbol" w:hint="default"/>
+        <w:rFonts w:cs="OpenSymbol"/>
+      </w:rPr>
+    </w:lvl>
+    <w:lvl w:ilvl="7">
+      <w:start w:val="1"/>
+      <w:numFmt w:val="bullet"/>
+      <w:lvlText w:val="◦"/>
+      <w:lvlJc w:val="left"/>
+      <w:pPr>
+        <w:tabs>
+          <w:tab w:val="num" w:pos="3240"/>
+        </w:tabs>
+        <w:ind w:left="3240" w:hanging="360"/>
+      </w:pPr>
+      <w:rPr>
+        <w:rFonts w:ascii="OpenSymbol" w:hAnsi="OpenSymbol" w:cs="OpenSymbol" w:hint="default"/>
+        <w:rFonts w:cs="OpenSymbol"/>
+      </w:rPr>
+    </w:lvl>
+    <w:lvl w:ilvl="8">
+      <w:start w:val="1"/>
+      <w:numFmt w:val="bullet"/>
+      <w:lvlText w:val="▪"/>
+      <w:lvlJc w:val="left"/>
+      <w:pPr>
+        <w:tabs>
+          <w:tab w:val="num" w:pos="3600"/>
+        </w:tabs>
+        <w:ind w:left="3600" w:hanging="360"/>
+      </w:pPr>
+      <w:rPr>
+        <w:rFonts w:ascii="OpenSymbol" w:hAnsi="OpenSymbol" w:cs="OpenSymbol" w:hint="default"/>
+        <w:rFonts w:cs="OpenSymbol"/>
+      </w:rPr>
+    </w:lvl>
+  </w:abstractNum>
+  <w:abstractNum w:abstractNumId="3">
+    <w:lvl w:ilvl="0">
+      <w:start w:val="1"/>
+      <w:numFmt w:val="bullet"/>
+      <w:lvlText w:val=""/>
+      <w:lvlJc w:val="left"/>
+      <w:pPr>
+        <w:tabs>
+          <w:tab w:val="num" w:pos="720"/>
+        </w:tabs>
+        <w:ind w:left="720" w:hanging="360"/>
+      </w:pPr>
+      <w:rPr>
+        <w:rFonts w:ascii="Symbol" w:hAnsi="Symbol" w:cs="Symbol" w:hint="default"/>
+        <w:rFonts w:cs="OpenSymbol"/>
+      </w:rPr>
+    </w:lvl>
+    <w:lvl w:ilvl="1">
+      <w:start w:val="1"/>
+      <w:numFmt w:val="bullet"/>
+      <w:lvlText w:val="◦"/>
+      <w:lvlJc w:val="left"/>
+      <w:pPr>
+        <w:tabs>
+          <w:tab w:val="num" w:pos="1080"/>
+        </w:tabs>
+        <w:ind w:left="1080" w:hanging="360"/>
+      </w:pPr>
+      <w:rPr>
+        <w:rFonts w:ascii="OpenSymbol" w:hAnsi="OpenSymbol" w:cs="OpenSymbol" w:hint="default"/>
+        <w:rFonts w:cs="OpenSymbol"/>
+      </w:rPr>
+    </w:lvl>
+    <w:lvl w:ilvl="2">
+      <w:start w:val="1"/>
+      <w:numFmt w:val="bullet"/>
+      <w:lvlText w:val="▪"/>
+      <w:lvlJc w:val="left"/>
+      <w:pPr>
+        <w:tabs>
+          <w:tab w:val="num" w:pos="1440"/>
+        </w:tabs>
+        <w:ind w:left="1440" w:hanging="360"/>
+      </w:pPr>
+      <w:rPr>
+        <w:rFonts w:ascii="OpenSymbol" w:hAnsi="OpenSymbol" w:cs="OpenSymbol" w:hint="default"/>
+        <w:rFonts w:cs="OpenSymbol"/>
+      </w:rPr>
+    </w:lvl>
+    <w:lvl w:ilvl="3">
+      <w:start w:val="1"/>
+      <w:numFmt w:val="bullet"/>
+      <w:lvlText w:val=""/>
+      <w:lvlJc w:val="left"/>
+      <w:pPr>
+        <w:tabs>
+          <w:tab w:val="num" w:pos="1800"/>
+        </w:tabs>
+        <w:ind w:left="1800" w:hanging="360"/>
+      </w:pPr>
+      <w:rPr>
+        <w:rFonts w:ascii="Symbol" w:hAnsi="Symbol" w:cs="Symbol" w:hint="default"/>
+        <w:rFonts w:cs="OpenSymbol"/>
+      </w:rPr>
+    </w:lvl>
+    <w:lvl w:ilvl="4">
+      <w:start w:val="1"/>
+      <w:numFmt w:val="bullet"/>
+      <w:lvlText w:val="◦"/>
+      <w:lvlJc w:val="left"/>
+      <w:pPr>
+        <w:tabs>
+          <w:tab w:val="num" w:pos="2160"/>
+        </w:tabs>
+        <w:ind w:left="2160" w:hanging="360"/>
+      </w:pPr>
+      <w:rPr>
+        <w:rFonts w:ascii="OpenSymbol" w:hAnsi="OpenSymbol" w:cs="OpenSymbol" w:hint="default"/>
+        <w:rFonts w:cs="OpenSymbol"/>
+      </w:rPr>
+    </w:lvl>
+    <w:lvl w:ilvl="5">
+      <w:start w:val="1"/>
+      <w:numFmt w:val="bullet"/>
+      <w:lvlText w:val="▪"/>
+      <w:lvlJc w:val="left"/>
+      <w:pPr>
+        <w:tabs>
+          <w:tab w:val="num" w:pos="2520"/>
+        </w:tabs>
+        <w:ind w:left="2520" w:hanging="360"/>
+      </w:pPr>
+      <w:rPr>
+        <w:rFonts w:ascii="OpenSymbol" w:hAnsi="OpenSymbol" w:cs="OpenSymbol" w:hint="default"/>
+        <w:rFonts w:cs="OpenSymbol"/>
+      </w:rPr>
+    </w:lvl>
+    <w:lvl w:ilvl="6">
+      <w:start w:val="1"/>
+      <w:numFmt w:val="bullet"/>
+      <w:lvlText w:val=""/>
+      <w:lvlJc w:val="left"/>
+      <w:pPr>
+        <w:tabs>
+          <w:tab w:val="num" w:pos="2880"/>
+        </w:tabs>
+        <w:ind w:left="2880" w:hanging="360"/>
+      </w:pPr>
+      <w:rPr>
+        <w:rFonts w:ascii="Symbol" w:hAnsi="Symbol" w:cs="Symbol" w:hint="default"/>
+        <w:rFonts w:cs="OpenSymbol"/>
+      </w:rPr>
+    </w:lvl>
+    <w:lvl w:ilvl="7">
+      <w:start w:val="1"/>
+      <w:numFmt w:val="bullet"/>
+      <w:lvlText w:val="◦"/>
+      <w:lvlJc w:val="left"/>
+      <w:pPr>
+        <w:tabs>
+          <w:tab w:val="num" w:pos="3240"/>
+        </w:tabs>
+        <w:ind w:left="3240" w:hanging="360"/>
+      </w:pPr>
+      <w:rPr>
+        <w:rFonts w:ascii="OpenSymbol" w:hAnsi="OpenSymbol" w:cs="OpenSymbol" w:hint="default"/>
+        <w:rFonts w:cs="OpenSymbol"/>
+      </w:rPr>
+    </w:lvl>
+    <w:lvl w:ilvl="8">
+      <w:start w:val="1"/>
+      <w:numFmt w:val="bullet"/>
+      <w:lvlText w:val="▪"/>
+      <w:lvlJc w:val="left"/>
+      <w:pPr>
+        <w:tabs>
+          <w:tab w:val="num" w:pos="3600"/>
+        </w:tabs>
+        <w:ind w:left="3600" w:hanging="360"/>
+      </w:pPr>
+      <w:rPr>
+        <w:rFonts w:ascii="OpenSymbol" w:hAnsi="OpenSymbol" w:cs="OpenSymbol" w:hint="default"/>
+        <w:rFonts w:cs="OpenSymbol"/>
+      </w:rPr>
+    </w:lvl>
+  </w:abstractNum>
+  <w:abstractNum w:abstractNumId="4">
+    <w:lvl w:ilvl="0">
+      <w:start w:val="1"/>
+      <w:numFmt w:val="bullet"/>
+      <w:lvlText w:val=""/>
+      <w:lvlJc w:val="left"/>
+      <w:pPr>
+        <w:tabs>
+          <w:tab w:val="num" w:pos="720"/>
+        </w:tabs>
+        <w:ind w:left="720" w:hanging="360"/>
+      </w:pPr>
+      <w:rPr>
+        <w:rFonts w:ascii="Symbol" w:hAnsi="Symbol" w:cs="Symbol" w:hint="default"/>
+        <w:rFonts w:cs="OpenSymbol"/>
+      </w:rPr>
+    </w:lvl>
+    <w:lvl w:ilvl="1">
+      <w:start w:val="1"/>
+      <w:numFmt w:val="bullet"/>
+      <w:lvlText w:val="◦"/>
+      <w:lvlJc w:val="left"/>
+      <w:pPr>
+        <w:tabs>
+          <w:tab w:val="num" w:pos="1080"/>
+        </w:tabs>
+        <w:ind w:left="1080" w:hanging="360"/>
+      </w:pPr>
+      <w:rPr>
+        <w:rFonts w:ascii="OpenSymbol" w:hAnsi="OpenSymbol" w:cs="OpenSymbol" w:hint="default"/>
+        <w:rFonts w:cs="OpenSymbol"/>
+      </w:rPr>
+    </w:lvl>
+    <w:lvl w:ilvl="2">
+      <w:start w:val="1"/>
+      <w:numFmt w:val="bullet"/>
+      <w:lvlText w:val="▪"/>
+      <w:lvlJc w:val="left"/>
+      <w:pPr>
+        <w:tabs>
+          <w:tab w:val="num" w:pos="1440"/>
+        </w:tabs>
+        <w:ind w:left="1440" w:hanging="360"/>
+      </w:pPr>
+      <w:rPr>
+        <w:rFonts w:ascii="OpenSymbol" w:hAnsi="OpenSymbol" w:cs="OpenSymbol" w:hint="default"/>
+        <w:rFonts w:cs="OpenSymbol"/>
+      </w:rPr>
+    </w:lvl>
+    <w:lvl w:ilvl="3">
+      <w:start w:val="1"/>
+      <w:numFmt w:val="bullet"/>
+      <w:lvlText w:val=""/>
+      <w:lvlJc w:val="left"/>
+      <w:pPr>
+        <w:tabs>
+          <w:tab w:val="num" w:pos="1800"/>
+        </w:tabs>
+        <w:ind w:left="1800" w:hanging="360"/>
+      </w:pPr>
+      <w:rPr>
+        <w:rFonts w:ascii="Symbol" w:hAnsi="Symbol" w:cs="Symbol" w:hint="default"/>
+        <w:rFonts w:cs="OpenSymbol"/>
+      </w:rPr>
+    </w:lvl>
+    <w:lvl w:ilvl="4">
+      <w:start w:val="1"/>
+      <w:numFmt w:val="bullet"/>
+      <w:lvlText w:val="◦"/>
+      <w:lvlJc w:val="left"/>
+      <w:pPr>
+        <w:tabs>
+          <w:tab w:val="num" w:pos="2160"/>
+        </w:tabs>
+        <w:ind w:left="2160" w:hanging="360"/>
+      </w:pPr>
+      <w:rPr>
+        <w:rFonts w:ascii="OpenSymbol" w:hAnsi="OpenSymbol" w:cs="OpenSymbol" w:hint="default"/>
+        <w:rFonts w:cs="OpenSymbol"/>
+      </w:rPr>
+    </w:lvl>
+    <w:lvl w:ilvl="5">
+      <w:start w:val="1"/>
+      <w:numFmt w:val="bullet"/>
+      <w:lvlText w:val="▪"/>
+      <w:lvlJc w:val="left"/>
+      <w:pPr>
+        <w:tabs>
+          <w:tab w:val="num" w:pos="2520"/>
+        </w:tabs>
+        <w:ind w:left="2520" w:hanging="360"/>
+      </w:pPr>
+      <w:rPr>
+        <w:rFonts w:ascii="OpenSymbol" w:hAnsi="OpenSymbol" w:cs="OpenSymbol" w:hint="default"/>
+        <w:rFonts w:cs="OpenSymbol"/>
+      </w:rPr>
+    </w:lvl>
+    <w:lvl w:ilvl="6">
+      <w:start w:val="1"/>
+      <w:numFmt w:val="bullet"/>
+      <w:lvlText w:val=""/>
+      <w:lvlJc w:val="left"/>
+      <w:pPr>
+        <w:tabs>
+          <w:tab w:val="num" w:pos="2880"/>
+        </w:tabs>
+        <w:ind w:left="2880" w:hanging="360"/>
+      </w:pPr>
+      <w:rPr>
+        <w:rFonts w:ascii="Symbol" w:hAnsi="Symbol" w:cs="Symbol" w:hint="default"/>
+        <w:rFonts w:cs="OpenSymbol"/>
+      </w:rPr>
+    </w:lvl>
+    <w:lvl w:ilvl="7">
+      <w:start w:val="1"/>
+      <w:numFmt w:val="bullet"/>
+      <w:lvlText w:val="◦"/>
+      <w:lvlJc w:val="left"/>
+      <w:pPr>
+        <w:tabs>
+          <w:tab w:val="num" w:pos="3240"/>
+        </w:tabs>
+        <w:ind w:left="3240" w:hanging="360"/>
+      </w:pPr>
+      <w:rPr>
+        <w:rFonts w:ascii="OpenSymbol" w:hAnsi="OpenSymbol" w:cs="OpenSymbol" w:hint="default"/>
+        <w:rFonts w:cs="OpenSymbol"/>
+      </w:rPr>
+    </w:lvl>
+    <w:lvl w:ilvl="8">
+      <w:start w:val="1"/>
+      <w:numFmt w:val="bullet"/>
+      <w:lvlText w:val="▪"/>
+      <w:lvlJc w:val="left"/>
+      <w:pPr>
+        <w:tabs>
+          <w:tab w:val="num" w:pos="3600"/>
+        </w:tabs>
+        <w:ind w:left="3600" w:hanging="360"/>
+      </w:pPr>
+      <w:rPr>
+        <w:rFonts w:ascii="OpenSymbol" w:hAnsi="OpenSymbol" w:cs="OpenSymbol" w:hint="default"/>
+        <w:rFonts w:cs="OpenSymbol"/>
+      </w:rPr>
+    </w:lvl>
+  </w:abstractNum>
+  <w:abstractNum w:abstractNumId="5">
+    <w:lvl w:ilvl="0">
+      <w:start w:val="1"/>
+      <w:numFmt w:val="bullet"/>
+      <w:lvlText w:val=""/>
+      <w:lvlJc w:val="left"/>
+      <w:pPr>
+        <w:tabs>
+          <w:tab w:val="num" w:pos="720"/>
+        </w:tabs>
+        <w:ind w:left="720" w:hanging="360"/>
+      </w:pPr>
+      <w:rPr>
+        <w:rFonts w:ascii="Symbol" w:hAnsi="Symbol" w:cs="Symbol" w:hint="default"/>
+        <w:rFonts w:cs="OpenSymbol"/>
+      </w:rPr>
+    </w:lvl>
+    <w:lvl w:ilvl="1">
+      <w:start w:val="1"/>
+      <w:numFmt w:val="bullet"/>
+      <w:lvlText w:val="◦"/>
+      <w:lvlJc w:val="left"/>
+      <w:pPr>
+        <w:tabs>
+          <w:tab w:val="num" w:pos="1080"/>
+        </w:tabs>
+        <w:ind w:left="1080" w:hanging="360"/>
+      </w:pPr>
+      <w:rPr>
+        <w:rFonts w:ascii="OpenSymbol" w:hAnsi="OpenSymbol" w:cs="OpenSymbol" w:hint="default"/>
+        <w:rFonts w:cs="OpenSymbol"/>
+      </w:rPr>
+    </w:lvl>
+    <w:lvl w:ilvl="2">
+      <w:start w:val="1"/>
+      <w:numFmt w:val="bullet"/>
+      <w:lvlText w:val="▪"/>
+      <w:lvlJc w:val="left"/>
+      <w:pPr>
+        <w:tabs>
+          <w:tab w:val="num" w:pos="1440"/>
+        </w:tabs>
+        <w:ind w:left="1440" w:hanging="360"/>
+      </w:pPr>
+      <w:rPr>
+        <w:rFonts w:ascii="OpenSymbol" w:hAnsi="OpenSymbol" w:cs="OpenSymbol" w:hint="default"/>
+        <w:rFonts w:cs="OpenSymbol"/>
+      </w:rPr>
+    </w:lvl>
+    <w:lvl w:ilvl="3">
+      <w:start w:val="1"/>
+      <w:numFmt w:val="bullet"/>
+      <w:lvlText w:val=""/>
+      <w:lvlJc w:val="left"/>
+      <w:pPr>
+        <w:tabs>
+          <w:tab w:val="num" w:pos="1800"/>
+        </w:tabs>
+        <w:ind w:left="1800" w:hanging="360"/>
+      </w:pPr>
+      <w:rPr>
+        <w:rFonts w:ascii="Symbol" w:hAnsi="Symbol" w:cs="Symbol" w:hint="default"/>
+        <w:rFonts w:cs="OpenSymbol"/>
+      </w:rPr>
+    </w:lvl>
+    <w:lvl w:ilvl="4">
+      <w:start w:val="1"/>
+      <w:numFmt w:val="bullet"/>
+      <w:lvlText w:val="◦"/>
+      <w:lvlJc w:val="left"/>
+      <w:pPr>
+        <w:tabs>
+          <w:tab w:val="num" w:pos="2160"/>
+        </w:tabs>
+        <w:ind w:left="2160" w:hanging="360"/>
+      </w:pPr>
+      <w:rPr>
+        <w:rFonts w:ascii="OpenSymbol" w:hAnsi="OpenSymbol" w:cs="OpenSymbol" w:hint="default"/>
+        <w:rFonts w:cs="OpenSymbol"/>
+      </w:rPr>
+    </w:lvl>
+    <w:lvl w:ilvl="5">
+      <w:start w:val="1"/>
+      <w:numFmt w:val="bullet"/>
+      <w:lvlText w:val="▪"/>
+      <w:lvlJc w:val="left"/>
+      <w:pPr>
+        <w:tabs>
+          <w:tab w:val="num" w:pos="2520"/>
+        </w:tabs>
+        <w:ind w:left="2520" w:hanging="360"/>
+      </w:pPr>
+      <w:rPr>
+        <w:rFonts w:ascii="OpenSymbol" w:hAnsi="OpenSymbol" w:cs="OpenSymbol" w:hint="default"/>
+        <w:rFonts w:cs="OpenSymbol"/>
+      </w:rPr>
+    </w:lvl>
+    <w:lvl w:ilvl="6">
+      <w:start w:val="1"/>
+      <w:numFmt w:val="bullet"/>
+      <w:lvlText w:val=""/>
+      <w:lvlJc w:val="left"/>
+      <w:pPr>
+        <w:tabs>
+          <w:tab w:val="num" w:pos="2880"/>
+        </w:tabs>
+        <w:ind w:left="2880" w:hanging="360"/>
+      </w:pPr>
+      <w:rPr>
+        <w:rFonts w:ascii="Symbol" w:hAnsi="Symbol" w:cs="Symbol" w:hint="default"/>
+        <w:rFonts w:cs="OpenSymbol"/>
+      </w:rPr>
+    </w:lvl>
+    <w:lvl w:ilvl="7">
+      <w:start w:val="1"/>
+      <w:numFmt w:val="bullet"/>
+      <w:lvlText w:val="◦"/>
+      <w:lvlJc w:val="left"/>
+      <w:pPr>
+        <w:tabs>
+          <w:tab w:val="num" w:pos="3240"/>
+        </w:tabs>
+        <w:ind w:left="3240" w:hanging="360"/>
+      </w:pPr>
+      <w:rPr>
+        <w:rFonts w:ascii="OpenSymbol" w:hAnsi="OpenSymbol" w:cs="OpenSymbol" w:hint="default"/>
+        <w:rFonts w:cs="OpenSymbol"/>
+      </w:rPr>
+    </w:lvl>
+    <w:lvl w:ilvl="8">
+      <w:start w:val="1"/>
+      <w:numFmt w:val="bullet"/>
+      <w:lvlText w:val="▪"/>
+      <w:lvlJc w:val="left"/>
+      <w:pPr>
+        <w:tabs>
+          <w:tab w:val="num" w:pos="3600"/>
+        </w:tabs>
+        <w:ind w:left="3600" w:hanging="360"/>
+      </w:pPr>
+      <w:rPr>
+        <w:rFonts w:ascii="OpenSymbol" w:hAnsi="OpenSymbol" w:cs="OpenSymbol" w:hint="default"/>
+        <w:rFonts w:cs="OpenSymbol"/>
+      </w:rPr>
+    </w:lvl>
+  </w:abstractNum>
+  <w:abstractNum w:abstractNumId="6">
+    <w:lvl w:ilvl="0">
+      <w:start w:val="1"/>
       <w:numFmt w:val="none"/>
       <w:suff w:val="nothing"/>
       <w:lvlText w:val=""/>
@@ -397,6 +1427,18 @@
   </w:num>
   <w:num w:numId="2">
     <w:abstractNumId w:val="2"/>
+  </w:num>
+  <w:num w:numId="3">
+    <w:abstractNumId w:val="3"/>
+  </w:num>
+  <w:num w:numId="4">
+    <w:abstractNumId w:val="4"/>
+  </w:num>
+  <w:num w:numId="5">
+    <w:abstractNumId w:val="5"/>
+  </w:num>
+  <w:num w:numId="6">
+    <w:abstractNumId w:val="6"/>
   </w:num>
 </w:numbering>
 </file>
@@ -952,6 +1994,13 @@
       <w:rFonts w:cs="OpenSymbol"/>
     </w:rPr>
   </w:style>
+  <w:style w:type="character" w:styleId="ListLabel7">
+    <w:name w:val="ListLabel 7"/>
+    <w:qFormat/>
+    <w:rPr>
+      <w:rFonts w:cs="OpenSymbol"/>
+    </w:rPr>
+  </w:style>
   <w:style w:type="paragraph" w:styleId="Heading">
     <w:name w:val="Heading"/>
     <w:basedOn w:val="Normal"/>

</xml_diff>